<commit_message>
Replace pliers with fliers, misspelled
</commit_message>
<xml_diff>
--- a/The_Development_of_ACLC_College_Sorsogon_Website-Chapter_II.docx
+++ b/The_Development_of_ACLC_College_Sorsogon_Website-Chapter_II.docx
@@ -24,106 +24,56 @@
           <w:sz w:val="30"/>
           <w:szCs w:val="30"/>
         </w:rPr>
-        <w:t xml:space="preserve">REVIEW OF RELATED </w:t>
-      </w:r>
-      <w:r>
-        <w:rPr>
-          <w:b/>
-          <w:bCs/>
-          <w:color w:val="000000"/>
-          <w:sz w:val="30"/>
-          <w:szCs w:val="30"/>
-        </w:rPr>
-        <w:t>LITERATURE AND STUDIES</w:t>
-      </w:r>
-    </w:p>
-    <w:p>
-      <w:pPr>
-        <w:pStyle w:val="Normal"/>
-        <w:bidi w:val="0"/>
-        <w:jc w:val="left"/>
-        <w:rPr>
-          <w:b w:val="false"/>
-          <w:b w:val="false"/>
-          <w:bCs w:val="false"/>
-          <w:color w:val="000000"/>
-          <w:sz w:val="24"/>
-          <w:szCs w:val="24"/>
-        </w:rPr>
-      </w:pPr>
-      <w:r>
-        <w:rPr>
-          <w:b w:val="false"/>
-          <w:bCs w:val="false"/>
-          <w:color w:val="000000"/>
-          <w:sz w:val="24"/>
-          <w:szCs w:val="24"/>
-        </w:rPr>
-      </w:r>
-    </w:p>
-    <w:p>
-      <w:pPr>
-        <w:pStyle w:val="Normal"/>
-        <w:bidi w:val="0"/>
-        <w:jc w:val="left"/>
-        <w:rPr>
-          <w:b w:val="false"/>
-          <w:b w:val="false"/>
-          <w:bCs w:val="false"/>
-          <w:color w:val="000000"/>
-          <w:sz w:val="24"/>
-          <w:szCs w:val="24"/>
-        </w:rPr>
-      </w:pPr>
-      <w:r>
-        <w:rPr>
-          <w:b w:val="false"/>
-          <w:bCs w:val="false"/>
-          <w:color w:val="000000"/>
-          <w:sz w:val="24"/>
-          <w:szCs w:val="24"/>
-        </w:rPr>
-        <w:t xml:space="preserve">This chapter contains </w:t>
-      </w:r>
-      <w:r>
-        <w:rPr>
-          <w:b w:val="false"/>
-          <w:bCs w:val="false"/>
-          <w:color w:val="000000"/>
-          <w:sz w:val="24"/>
-          <w:szCs w:val="24"/>
-        </w:rPr>
-        <w:t xml:space="preserve">related literature and studies relevant to the study proposed. The resousources were  </w:t>
-      </w:r>
-      <w:r>
-        <w:rPr>
-          <w:b w:val="false"/>
-          <w:bCs w:val="false"/>
-          <w:color w:val="000000"/>
-          <w:sz w:val="24"/>
-          <w:szCs w:val="24"/>
-        </w:rPr>
-        <w:t>deemed</w:t>
-      </w:r>
-      <w:r>
-        <w:rPr>
-          <w:b w:val="false"/>
-          <w:bCs w:val="false"/>
-          <w:color w:val="000000"/>
-          <w:sz w:val="24"/>
-          <w:szCs w:val="24"/>
-        </w:rPr>
-        <w:t xml:space="preserve"> of high value to thi</w:t>
-      </w:r>
-      <w:r>
-        <w:rPr>
-          <w:b w:val="false"/>
-          <w:bCs w:val="false"/>
-          <w:color w:val="000000"/>
-          <w:sz w:val="24"/>
-          <w:szCs w:val="24"/>
-        </w:rPr>
-        <w:t>e current study being proposed.</w:t>
+        <w:t>REVIEW OF RELATED LITERATURE AND STUDIES</w:t>
+      </w:r>
+    </w:p>
+    <w:p>
+      <w:pPr>
+        <w:pStyle w:val="Normal"/>
+        <w:bidi w:val="0"/>
+        <w:jc w:val="left"/>
+        <w:rPr>
+          <w:b w:val="false"/>
+          <w:b w:val="false"/>
+          <w:bCs w:val="false"/>
+          <w:color w:val="000000"/>
+          <w:sz w:val="24"/>
+          <w:szCs w:val="24"/>
+        </w:rPr>
+      </w:pPr>
+      <w:r>
+        <w:rPr>
+          <w:b w:val="false"/>
+          <w:bCs w:val="false"/>
+          <w:color w:val="000000"/>
+          <w:sz w:val="24"/>
+          <w:szCs w:val="24"/>
+        </w:rPr>
+      </w:r>
+    </w:p>
+    <w:p>
+      <w:pPr>
+        <w:pStyle w:val="Normal"/>
+        <w:bidi w:val="0"/>
+        <w:jc w:val="left"/>
+        <w:rPr>
+          <w:b w:val="false"/>
+          <w:b w:val="false"/>
+          <w:bCs w:val="false"/>
+          <w:color w:val="000000"/>
+          <w:sz w:val="24"/>
+          <w:szCs w:val="24"/>
+        </w:rPr>
+      </w:pPr>
+      <w:r>
+        <w:rPr>
+          <w:b w:val="false"/>
+          <w:bCs w:val="false"/>
+          <w:color w:val="000000"/>
+          <w:sz w:val="24"/>
+          <w:szCs w:val="24"/>
+        </w:rPr>
+        <w:t>This chapter contains related literature and studies relevant to the study proposed. The resousources were  deemed of high value to thie current study being proposed.</w:t>
       </w:r>
     </w:p>
     <w:p>
@@ -288,21 +238,7 @@
           <w:szCs w:val="24"/>
           <w:u w:val="none"/>
         </w:rPr>
-        <w:t xml:space="preserve"> </w:t>
-      </w:r>
-      <w:r>
-        <w:rPr>
-          <w:rFonts w:ascii="Times New Roman" w:hAnsi="Times New Roman"/>
-          <w:b w:val="false"/>
-          <w:bCs w:val="false"/>
-          <w:i w:val="false"/>
-          <w:iCs w:val="false"/>
-          <w:color w:val="000000"/>
-          <w:sz w:val="24"/>
-          <w:szCs w:val="24"/>
-          <w:u w:val="none"/>
-        </w:rPr>
-        <w:t>Author of  “</w:t>
+        <w:t xml:space="preserve"> Author of  “</w:t>
       </w:r>
       <w:bookmarkStart w:id="3" w:name="page5R_mcid0"/>
       <w:bookmarkEnd w:id="3"/>
@@ -320,35 +256,7 @@
         </w:rPr>
         <w:t xml:space="preserve">Increasing the Brand Awareness of </w:t>
         <w:br/>
-        <w:t xml:space="preserve">Ambassador School Surabaya through A Website” </w:t>
-      </w:r>
-      <w:r>
-        <w:rPr>
-          <w:rFonts w:ascii="Times New Roman" w:hAnsi="Times New Roman"/>
-          <w:b w:val="false"/>
-          <w:bCs w:val="false"/>
-          <w:i w:val="false"/>
-          <w:iCs w:val="false"/>
-          <w:color w:val="000000"/>
-          <w:sz w:val="24"/>
-          <w:szCs w:val="24"/>
-          <w:u w:val="none"/>
-        </w:rPr>
-        <w:t xml:space="preserve">he argue </w:t>
-      </w:r>
-      <w:r>
-        <w:rPr>
-          <w:rFonts w:ascii="Times New Roman" w:hAnsi="Times New Roman"/>
-          <w:b w:val="false"/>
-          <w:bCs w:val="false"/>
-          <w:i w:val="false"/>
-          <w:iCs w:val="false"/>
-          <w:color w:val="000000"/>
-          <w:sz w:val="24"/>
-          <w:szCs w:val="24"/>
-          <w:u w:val="none"/>
-        </w:rPr>
-        <w:t xml:space="preserve">the effectiveness of a website in promoting brand awareness. </w:t>
+        <w:t xml:space="preserve">Ambassador School Surabaya through A Website” he argue the effectiveness of a website in promoting brand awareness. </w:t>
       </w:r>
       <w:bookmarkStart w:id="4" w:name="page5R_mcid741"/>
       <w:bookmarkEnd w:id="4"/>
@@ -508,91 +416,7 @@
           <w:szCs w:val="24"/>
           <w:u w:val="none"/>
         </w:rPr>
-        <w:t xml:space="preserve">not contain any information or proofs that highlight its uniqueness”. </w:t>
-      </w:r>
-      <w:r>
-        <w:rPr>
-          <w:rFonts w:ascii="Times New Roman" w:hAnsi="Times New Roman"/>
-          <w:b w:val="false"/>
-          <w:bCs w:val="false"/>
-          <w:i w:val="false"/>
-          <w:iCs w:val="false"/>
-          <w:color w:val="000000"/>
-          <w:sz w:val="24"/>
-          <w:szCs w:val="24"/>
-          <w:u w:val="none"/>
-        </w:rPr>
-        <w:t>Base</w:t>
-      </w:r>
-      <w:r>
-        <w:rPr>
-          <w:rFonts w:ascii="Times New Roman" w:hAnsi="Times New Roman"/>
-          <w:b w:val="false"/>
-          <w:bCs w:val="false"/>
-          <w:i w:val="false"/>
-          <w:iCs w:val="false"/>
-          <w:color w:val="000000"/>
-          <w:sz w:val="24"/>
-          <w:szCs w:val="24"/>
-          <w:u w:val="none"/>
-        </w:rPr>
-        <w:t xml:space="preserve">d on  his observation he decided to utilize </w:t>
-      </w:r>
-      <w:r>
-        <w:rPr>
-          <w:rFonts w:ascii="Times New Roman" w:hAnsi="Times New Roman"/>
-          <w:b w:val="false"/>
-          <w:bCs w:val="false"/>
-          <w:i w:val="false"/>
-          <w:iCs w:val="false"/>
-          <w:color w:val="000000"/>
-          <w:sz w:val="24"/>
-          <w:szCs w:val="24"/>
-          <w:u w:val="none"/>
-        </w:rPr>
-        <w:t xml:space="preserve">a website to </w:t>
-      </w:r>
-      <w:r>
-        <w:rPr>
-          <w:rFonts w:ascii="Times New Roman" w:hAnsi="Times New Roman"/>
-          <w:b w:val="false"/>
-          <w:bCs w:val="false"/>
-          <w:i w:val="false"/>
-          <w:iCs w:val="false"/>
-          <w:color w:val="000000"/>
-          <w:sz w:val="24"/>
-          <w:szCs w:val="24"/>
-          <w:u w:val="none"/>
-        </w:rPr>
-        <w:t xml:space="preserve">showcase the </w:t>
-      </w:r>
-      <w:r>
-        <w:rPr>
-          <w:rFonts w:ascii="Times New Roman" w:hAnsi="Times New Roman"/>
-          <w:b w:val="false"/>
-          <w:bCs w:val="false"/>
-          <w:i w:val="false"/>
-          <w:iCs w:val="false"/>
-          <w:color w:val="000000"/>
-          <w:sz w:val="24"/>
-          <w:szCs w:val="24"/>
-          <w:u w:val="none"/>
-        </w:rPr>
-        <w:t xml:space="preserve">institution thus make emphasis to certain aspects. Similar to the aim of this study he as well believe that a website will provide the institution a credible and professional </w:t>
-      </w:r>
-      <w:r>
-        <w:rPr>
-          <w:rFonts w:ascii="Times New Roman" w:hAnsi="Times New Roman"/>
-          <w:b w:val="false"/>
-          <w:bCs w:val="false"/>
-          <w:i w:val="false"/>
-          <w:iCs w:val="false"/>
-          <w:color w:val="000000"/>
-          <w:sz w:val="24"/>
-          <w:szCs w:val="24"/>
-          <w:u w:val="none"/>
-        </w:rPr>
-        <w:t>appearance to the public.</w:t>
+        <w:t>not contain any information or proofs that highlight its uniqueness”. Based on  his observation he decided to utilize a website to showcase the institution thus make emphasis to certain aspects. Similar to the aim of this study he as well believe that a website will provide the institution a credible and professional appearance to the public.</w:t>
       </w:r>
     </w:p>
     <w:p>
@@ -618,8 +442,39 @@
           <w:sz w:val="26"/>
           <w:szCs w:val="26"/>
         </w:rPr>
-        <w:t xml:space="preserve">Yofrina Octika Gultom and Henni Gusfa </w:t>
-      </w:r>
+        <w:t>Yofrina Octika Gultom and Henni Gusfa of Universitas Mercu Buana Jakarta and authors of “</w:t>
+      </w:r>
+      <w:r>
+        <w:rPr>
+          <w:rFonts w:ascii="Times New Roman" w:hAnsi="Times New Roman"/>
+          <w:b w:val="false"/>
+          <w:bCs w:val="false"/>
+          <w:i w:val="false"/>
+          <w:iCs w:val="false"/>
+          <w:color w:val="000000"/>
+          <w:sz w:val="24"/>
+          <w:szCs w:val="24"/>
+        </w:rPr>
+        <w:t xml:space="preserve">Online Communication Strategy in Promoting Personal Development Program of Non-governmental Organization through Website “ Believed that people nowadays uses the internet to quickly gain access to important information. They also believed that the internet has become the mainstream tool for scholarly research, mainly because it offers the convinience and accessibility of information. “The </w:t>
+        <w:br/>
+        <w:t xml:space="preserve">internet is becoming a mainstream tool for scholarly research, chiefly because of its ability to access data quickly and conveniently “. This information is frequently in the form of web contents or simply embeded in a webpage. In the article the NGO’s (Non-Ggovenmental Organizations) has leveraged the advantages of internet and website technology mainly “to build awareness , to facilitate training programs, to reduce cost, to raise funds, to manage information to disseminate information, to communicate with personnel, and to avoid travel costs”. </w:t>
+      </w:r>
+      <w:r>
+        <w:br w:type="page"/>
+      </w:r>
+    </w:p>
+    <w:p>
+      <w:pPr>
+        <w:pStyle w:val="Normal"/>
+        <w:bidi w:val="0"/>
+        <w:spacing w:lineRule="auto" w:line="240" w:before="114" w:after="114"/>
+        <w:jc w:val="left"/>
+        <w:rPr>
+          <w:i w:val="false"/>
+          <w:i w:val="false"/>
+          <w:iCs w:val="false"/>
+        </w:rPr>
+      </w:pPr>
       <w:r>
         <w:rPr>
           <w:rFonts w:ascii="Times New Roman" w:hAnsi="Times New Roman"/>
@@ -631,7 +486,19 @@
           <w:sz w:val="26"/>
           <w:szCs w:val="26"/>
         </w:rPr>
-        <w:t>of Universitas Mercu Buana Jakarta and</w:t>
+        <w:t>In His article entitled “The 6 Fundamentals of digital Marketing 2016” Dan Morley emphasized the criticality of a website in the online world. He also discussed how a website should be a priority it terms of online presence. He said “</w:t>
+      </w:r>
+      <w:r>
+        <w:rPr>
+          <w:rFonts w:ascii="sans-serif" w:hAnsi="sans-serif"/>
+          <w:b w:val="false"/>
+          <w:bCs w:val="false"/>
+          <w:i w:val="false"/>
+          <w:iCs w:val="false"/>
+          <w:color w:val="000000"/>
+          <w:sz w:val="20"/>
+        </w:rPr>
+        <w:t>Having a quality website is critical to success in the online world. After all, your website should be at the center of your online presence.”</w:t>
       </w:r>
       <w:r>
         <w:rPr>
@@ -644,155 +511,72 @@
           <w:sz w:val="26"/>
           <w:szCs w:val="26"/>
         </w:rPr>
-        <w:t xml:space="preserve"> </w:t>
-      </w:r>
-      <w:r>
-        <w:rPr>
-          <w:rFonts w:ascii="Times New Roman" w:hAnsi="Times New Roman"/>
-          <w:b w:val="false"/>
-          <w:bCs w:val="false"/>
+        <w:t xml:space="preserve"> He then discussed the importance of a well planned website thus it should serve its original purpose. </w:t>
+      </w:r>
+    </w:p>
+    <w:p>
+      <w:pPr>
+        <w:pStyle w:val="Normal"/>
+        <w:bidi w:val="0"/>
+        <w:spacing w:lineRule="auto" w:line="240" w:before="114" w:after="114"/>
+        <w:jc w:val="left"/>
+        <w:rPr>
+          <w:rFonts w:ascii="Times New Roman" w:hAnsi="Times New Roman"/>
+          <w:i w:val="false"/>
+          <w:i w:val="false"/>
+          <w:iCs w:val="false"/>
+          <w:sz w:val="24"/>
+        </w:rPr>
+      </w:pPr>
+      <w:bookmarkStart w:id="14" w:name="page1813R_mcid10"/>
+      <w:bookmarkEnd w:id="14"/>
+      <w:r>
+        <w:rPr>
+          <w:rFonts w:ascii="Times New Roman" w:hAnsi="Times New Roman"/>
+          <w:b w:val="false"/>
+          <w:bCs w:val="false"/>
+          <w:i w:val="false"/>
+          <w:iCs w:val="false"/>
+          <w:color w:val="000000"/>
+          <w:sz w:val="26"/>
+          <w:szCs w:val="24"/>
+        </w:rPr>
+        <w:t>Nowadays, Websites are considered as one of the important sources of information for a wide spectrum of audience. There are various types of websites including sites for government organizations, business, sports, and education. Educational websites are designed by Universities, schools and research centers to introduce experiences to the relevant audience all over their academic levels (</w:t>
+      </w:r>
+      <w:bookmarkStart w:id="15" w:name="page1813R_mcid1"/>
+      <w:bookmarkEnd w:id="15"/>
+      <w:r>
+        <w:rPr>
+          <w:rFonts w:ascii="Times New Roman" w:hAnsi="Times New Roman"/>
+          <w:b w:val="false"/>
+          <w:bCs w:val="false"/>
+          <w:i w:val="false"/>
+          <w:iCs w:val="false"/>
+          <w:color w:val="000000"/>
+          <w:sz w:val="26"/>
+          <w:szCs w:val="24"/>
+        </w:rPr>
+        <w:t>Shaher R. Elayyan, 2016).</w:t>
+      </w:r>
+    </w:p>
+    <w:p>
+      <w:pPr>
+        <w:pStyle w:val="Normal"/>
+        <w:bidi w:val="0"/>
+        <w:spacing w:lineRule="auto" w:line="240" w:before="114" w:after="114"/>
+        <w:jc w:val="left"/>
+        <w:rPr>
+          <w:rFonts w:ascii="Times New Roman" w:hAnsi="Times New Roman"/>
+          <w:b w:val="false"/>
+          <w:b w:val="false"/>
+          <w:bCs w:val="false"/>
+          <w:i w:val="false"/>
           <w:i w:val="false"/>
           <w:iCs w:val="false"/>
           <w:color w:val="000000"/>
           <w:sz w:val="26"/>
           <w:szCs w:val="26"/>
         </w:rPr>
-        <w:t>authors of “</w:t>
-      </w:r>
-      <w:r>
-        <w:rPr>
-          <w:rFonts w:ascii="Times New Roman" w:hAnsi="Times New Roman"/>
-          <w:b w:val="false"/>
-          <w:bCs w:val="false"/>
-          <w:i w:val="false"/>
-          <w:iCs w:val="false"/>
-          <w:color w:val="000000"/>
-          <w:sz w:val="24"/>
-          <w:szCs w:val="24"/>
-        </w:rPr>
-        <w:t xml:space="preserve">Online Communication Strategy in Promoting Personal Development Program of Non-governmental Organization through Website “ Believed </w:t>
-      </w:r>
-      <w:r>
-        <w:rPr>
-          <w:rFonts w:ascii="Times New Roman" w:hAnsi="Times New Roman"/>
-          <w:b w:val="false"/>
-          <w:bCs w:val="false"/>
-          <w:i w:val="false"/>
-          <w:iCs w:val="false"/>
-          <w:color w:val="000000"/>
-          <w:sz w:val="24"/>
-          <w:szCs w:val="24"/>
-        </w:rPr>
-        <w:t xml:space="preserve">that people </w:t>
-      </w:r>
-      <w:r>
-        <w:rPr>
-          <w:rFonts w:ascii="Times New Roman" w:hAnsi="Times New Roman"/>
-          <w:b w:val="false"/>
-          <w:bCs w:val="false"/>
-          <w:i w:val="false"/>
-          <w:iCs w:val="false"/>
-          <w:color w:val="000000"/>
-          <w:sz w:val="24"/>
-          <w:szCs w:val="24"/>
-        </w:rPr>
-        <w:t xml:space="preserve">nowadays </w:t>
-      </w:r>
-      <w:r>
-        <w:rPr>
-          <w:rFonts w:ascii="Times New Roman" w:hAnsi="Times New Roman"/>
-          <w:b w:val="false"/>
-          <w:bCs w:val="false"/>
-          <w:i w:val="false"/>
-          <w:iCs w:val="false"/>
-          <w:color w:val="000000"/>
-          <w:sz w:val="24"/>
-          <w:szCs w:val="24"/>
-        </w:rPr>
-        <w:t xml:space="preserve">uses the internet to </w:t>
-      </w:r>
-      <w:r>
-        <w:rPr>
-          <w:rFonts w:ascii="Times New Roman" w:hAnsi="Times New Roman"/>
-          <w:b w:val="false"/>
-          <w:bCs w:val="false"/>
-          <w:i w:val="false"/>
-          <w:iCs w:val="false"/>
-          <w:color w:val="000000"/>
-          <w:sz w:val="24"/>
-          <w:szCs w:val="24"/>
-        </w:rPr>
-        <w:t xml:space="preserve">quickly gain access to important information. </w:t>
-      </w:r>
-      <w:r>
-        <w:rPr>
-          <w:rFonts w:ascii="Times New Roman" w:hAnsi="Times New Roman"/>
-          <w:b w:val="false"/>
-          <w:bCs w:val="false"/>
-          <w:i w:val="false"/>
-          <w:iCs w:val="false"/>
-          <w:color w:val="000000"/>
-          <w:sz w:val="24"/>
-          <w:szCs w:val="24"/>
-        </w:rPr>
-        <w:t xml:space="preserve">They also believed that the internet has become the mainstream tool for scholarly research, mainly because it offers the convinience and accessibility of information. “The </w:t>
-        <w:br/>
-        <w:t xml:space="preserve">internet is becoming a mainstream tool for scholarly research, chiefly because of its ability to access data quickly and conveniently “. </w:t>
-      </w:r>
-      <w:r>
-        <w:rPr>
-          <w:rFonts w:ascii="Times New Roman" w:hAnsi="Times New Roman"/>
-          <w:b w:val="false"/>
-          <w:bCs w:val="false"/>
-          <w:i w:val="false"/>
-          <w:iCs w:val="false"/>
-          <w:color w:val="000000"/>
-          <w:sz w:val="24"/>
-          <w:szCs w:val="24"/>
-        </w:rPr>
-        <w:t xml:space="preserve">This information is frequently in the form of web contents or simply embeded in a webpage. </w:t>
-      </w:r>
-      <w:r>
-        <w:rPr>
-          <w:rFonts w:ascii="Times New Roman" w:hAnsi="Times New Roman"/>
-          <w:b w:val="false"/>
-          <w:bCs w:val="false"/>
-          <w:i w:val="false"/>
-          <w:iCs w:val="false"/>
-          <w:color w:val="000000"/>
-          <w:sz w:val="24"/>
-          <w:szCs w:val="24"/>
-        </w:rPr>
-        <w:t xml:space="preserve">In the article the NGO’s (Non-Ggovenmental Organizations) has </w:t>
-      </w:r>
-      <w:r>
-        <w:rPr>
-          <w:rFonts w:ascii="Times New Roman" w:hAnsi="Times New Roman"/>
-          <w:b w:val="false"/>
-          <w:bCs w:val="false"/>
-          <w:i w:val="false"/>
-          <w:iCs w:val="false"/>
-          <w:color w:val="000000"/>
-          <w:sz w:val="24"/>
-          <w:szCs w:val="24"/>
-        </w:rPr>
-        <w:t xml:space="preserve">leveraged the advantages of internet and website technology mainly “to build awareness , to facilitate training programs, to reduce cost, to raise funds, to manage information to disseminate information, to communicate with personnel, and to avoid travel costs”. </w:t>
-      </w:r>
-      <w:r>
-        <w:br w:type="page"/>
-      </w:r>
-    </w:p>
-    <w:p>
-      <w:pPr>
-        <w:pStyle w:val="Normal"/>
-        <w:bidi w:val="0"/>
-        <w:spacing w:lineRule="auto" w:line="240" w:before="114" w:after="114"/>
-        <w:jc w:val="left"/>
-        <w:rPr>
-          <w:i w:val="false"/>
-          <w:i w:val="false"/>
-          <w:iCs w:val="false"/>
-        </w:rPr>
       </w:pPr>
       <w:r>
         <w:rPr>
@@ -805,420 +589,52 @@
           <w:sz w:val="26"/>
           <w:szCs w:val="26"/>
         </w:rPr>
-        <w:t xml:space="preserve">In His article entitled </w:t>
-      </w:r>
-      <w:r>
-        <w:rPr>
-          <w:rFonts w:ascii="Times New Roman" w:hAnsi="Times New Roman"/>
-          <w:b w:val="false"/>
-          <w:bCs w:val="false"/>
+      </w:r>
+    </w:p>
+    <w:p>
+      <w:pPr>
+        <w:pStyle w:val="Normal"/>
+        <w:bidi w:val="0"/>
+        <w:spacing w:lineRule="auto" w:line="240" w:before="114" w:after="114"/>
+        <w:jc w:val="left"/>
+        <w:rPr/>
+      </w:pPr>
+      <w:r>
+        <w:rPr>
+          <w:rFonts w:ascii="Times New Roman" w:hAnsi="Times New Roman"/>
+          <w:b/>
+          <w:bCs/>
           <w:i w:val="false"/>
           <w:iCs w:val="false"/>
           <w:color w:val="000000"/>
           <w:sz w:val="26"/>
           <w:szCs w:val="26"/>
         </w:rPr>
-        <w:t xml:space="preserve">“The 6 Fundamentals of digital Marketing 2016” </w:t>
-      </w:r>
-      <w:r>
-        <w:rPr>
-          <w:rFonts w:ascii="Times New Roman" w:hAnsi="Times New Roman"/>
-          <w:b w:val="false"/>
-          <w:bCs w:val="false"/>
-          <w:i w:val="false"/>
-          <w:iCs w:val="false"/>
-          <w:color w:val="000000"/>
-          <w:sz w:val="26"/>
-          <w:szCs w:val="26"/>
-        </w:rPr>
-        <w:t xml:space="preserve">Dan Morley </w:t>
-      </w:r>
-      <w:r>
-        <w:rPr>
-          <w:rFonts w:ascii="Times New Roman" w:hAnsi="Times New Roman"/>
-          <w:b w:val="false"/>
-          <w:bCs w:val="false"/>
-          <w:i w:val="false"/>
-          <w:iCs w:val="false"/>
-          <w:color w:val="000000"/>
-          <w:sz w:val="26"/>
-          <w:szCs w:val="26"/>
-        </w:rPr>
-        <w:t xml:space="preserve">emphasized the criticality of a website in the online world. </w:t>
-      </w:r>
-      <w:r>
-        <w:rPr>
-          <w:rFonts w:ascii="Times New Roman" w:hAnsi="Times New Roman"/>
-          <w:b w:val="false"/>
-          <w:bCs w:val="false"/>
-          <w:i w:val="false"/>
-          <w:iCs w:val="false"/>
-          <w:color w:val="000000"/>
-          <w:sz w:val="26"/>
-          <w:szCs w:val="26"/>
-        </w:rPr>
-        <w:t>He also discussed how a website should be a priority it terms of online presence. He said “</w:t>
-      </w:r>
-      <w:r>
-        <w:rPr>
-          <w:rFonts w:ascii="sans-serif" w:hAnsi="sans-serif"/>
-          <w:b w:val="false"/>
-          <w:bCs w:val="false"/>
-          <w:i w:val="false"/>
-          <w:iCs w:val="false"/>
-          <w:color w:val="000000"/>
-          <w:sz w:val="20"/>
-        </w:rPr>
-        <w:t>Having a quality website is critical to success in the online world. After all, your website should be at the center of your online presence.”</w:t>
-      </w:r>
-      <w:r>
-        <w:rPr>
-          <w:rFonts w:ascii="Times New Roman" w:hAnsi="Times New Roman"/>
-          <w:b w:val="false"/>
-          <w:bCs w:val="false"/>
-          <w:i w:val="false"/>
-          <w:iCs w:val="false"/>
-          <w:color w:val="000000"/>
-          <w:sz w:val="26"/>
-          <w:szCs w:val="26"/>
-        </w:rPr>
-        <w:t xml:space="preserve"> </w:t>
-      </w:r>
-      <w:r>
-        <w:rPr>
-          <w:rFonts w:ascii="Times New Roman" w:hAnsi="Times New Roman"/>
-          <w:b w:val="false"/>
-          <w:bCs w:val="false"/>
-          <w:i w:val="false"/>
-          <w:iCs w:val="false"/>
-          <w:color w:val="000000"/>
-          <w:sz w:val="26"/>
-          <w:szCs w:val="26"/>
-        </w:rPr>
-        <w:t xml:space="preserve">He then discussed </w:t>
-      </w:r>
-      <w:r>
-        <w:rPr>
-          <w:rFonts w:ascii="Times New Roman" w:hAnsi="Times New Roman"/>
-          <w:b w:val="false"/>
-          <w:bCs w:val="false"/>
-          <w:i w:val="false"/>
-          <w:iCs w:val="false"/>
-          <w:color w:val="000000"/>
-          <w:sz w:val="26"/>
-          <w:szCs w:val="26"/>
-        </w:rPr>
-        <w:t>the importance of a well planned</w:t>
-      </w:r>
-      <w:r>
-        <w:rPr>
-          <w:rFonts w:ascii="Times New Roman" w:hAnsi="Times New Roman"/>
-          <w:b w:val="false"/>
-          <w:bCs w:val="false"/>
-          <w:i w:val="false"/>
-          <w:iCs w:val="false"/>
-          <w:color w:val="000000"/>
-          <w:sz w:val="26"/>
-          <w:szCs w:val="26"/>
-        </w:rPr>
-        <w:t xml:space="preserve"> website </w:t>
-      </w:r>
-      <w:r>
-        <w:rPr>
-          <w:rFonts w:ascii="Times New Roman" w:hAnsi="Times New Roman"/>
-          <w:b w:val="false"/>
-          <w:bCs w:val="false"/>
-          <w:i w:val="false"/>
-          <w:iCs w:val="false"/>
-          <w:color w:val="000000"/>
-          <w:sz w:val="26"/>
-          <w:szCs w:val="26"/>
-        </w:rPr>
-        <w:t>thus</w:t>
-      </w:r>
-      <w:r>
-        <w:rPr>
-          <w:rFonts w:ascii="Times New Roman" w:hAnsi="Times New Roman"/>
-          <w:b w:val="false"/>
-          <w:bCs w:val="false"/>
-          <w:i w:val="false"/>
-          <w:iCs w:val="false"/>
-          <w:color w:val="000000"/>
-          <w:sz w:val="26"/>
-          <w:szCs w:val="26"/>
-        </w:rPr>
-        <w:t xml:space="preserve"> </w:t>
-      </w:r>
-      <w:r>
-        <w:rPr>
-          <w:rFonts w:ascii="Times New Roman" w:hAnsi="Times New Roman"/>
-          <w:b w:val="false"/>
-          <w:bCs w:val="false"/>
-          <w:i w:val="false"/>
-          <w:iCs w:val="false"/>
-          <w:color w:val="000000"/>
-          <w:sz w:val="26"/>
-          <w:szCs w:val="26"/>
-        </w:rPr>
-        <w:t>it should serve</w:t>
-      </w:r>
-      <w:r>
-        <w:rPr>
-          <w:rFonts w:ascii="Times New Roman" w:hAnsi="Times New Roman"/>
-          <w:b w:val="false"/>
-          <w:bCs w:val="false"/>
-          <w:i w:val="false"/>
-          <w:iCs w:val="false"/>
-          <w:color w:val="000000"/>
-          <w:sz w:val="26"/>
-          <w:szCs w:val="26"/>
-        </w:rPr>
-        <w:t xml:space="preserve"> its </w:t>
-      </w:r>
-      <w:r>
-        <w:rPr>
-          <w:rFonts w:ascii="Times New Roman" w:hAnsi="Times New Roman"/>
-          <w:b w:val="false"/>
-          <w:bCs w:val="false"/>
-          <w:i w:val="false"/>
-          <w:iCs w:val="false"/>
-          <w:color w:val="000000"/>
-          <w:sz w:val="26"/>
-          <w:szCs w:val="26"/>
-        </w:rPr>
-        <w:t xml:space="preserve">original </w:t>
-      </w:r>
-      <w:r>
-        <w:rPr>
-          <w:rFonts w:ascii="Times New Roman" w:hAnsi="Times New Roman"/>
-          <w:b w:val="false"/>
-          <w:bCs w:val="false"/>
-          <w:i w:val="false"/>
-          <w:iCs w:val="false"/>
-          <w:color w:val="000000"/>
-          <w:sz w:val="26"/>
-          <w:szCs w:val="26"/>
-        </w:rPr>
-        <w:t xml:space="preserve">purpose. </w:t>
-      </w:r>
-    </w:p>
-    <w:p>
-      <w:pPr>
-        <w:pStyle w:val="Normal"/>
-        <w:bidi w:val="0"/>
-        <w:spacing w:lineRule="auto" w:line="240" w:before="114" w:after="114"/>
-        <w:jc w:val="left"/>
-        <w:rPr>
-          <w:rFonts w:ascii="Times New Roman" w:hAnsi="Times New Roman"/>
-          <w:i w:val="false"/>
-          <w:i w:val="false"/>
-          <w:iCs w:val="false"/>
-          <w:sz w:val="24"/>
-        </w:rPr>
-      </w:pPr>
-      <w:bookmarkStart w:id="14" w:name="page1813R_mcid10"/>
-      <w:bookmarkEnd w:id="14"/>
-      <w:r>
-        <w:rPr>
-          <w:rFonts w:ascii="Times New Roman" w:hAnsi="Times New Roman"/>
-          <w:b w:val="false"/>
-          <w:bCs w:val="false"/>
-          <w:i w:val="false"/>
-          <w:iCs w:val="false"/>
-          <w:color w:val="000000"/>
-          <w:sz w:val="26"/>
-          <w:szCs w:val="24"/>
-        </w:rPr>
-        <w:t xml:space="preserve">Nowadays, Websites are considered as one of the important sources of information for a wide spectrum of audience. There are various types of websites including sites for government organizations, business, sports, and education. Educational websites are designed by Universities, schools and research centers to introduce experiences to the relevant audience all over their academic levels </w:t>
-      </w:r>
-      <w:r>
-        <w:rPr>
-          <w:rFonts w:ascii="Times New Roman" w:hAnsi="Times New Roman"/>
-          <w:b w:val="false"/>
-          <w:bCs w:val="false"/>
-          <w:i w:val="false"/>
-          <w:iCs w:val="false"/>
-          <w:color w:val="000000"/>
-          <w:sz w:val="26"/>
-          <w:szCs w:val="24"/>
-        </w:rPr>
-        <w:t>(</w:t>
-      </w:r>
-      <w:bookmarkStart w:id="15" w:name="page1813R_mcid1"/>
-      <w:bookmarkEnd w:id="15"/>
-      <w:r>
-        <w:rPr>
-          <w:rFonts w:ascii="Times New Roman" w:hAnsi="Times New Roman"/>
-          <w:b w:val="false"/>
-          <w:bCs w:val="false"/>
-          <w:i w:val="false"/>
-          <w:iCs w:val="false"/>
-          <w:color w:val="000000"/>
-          <w:sz w:val="26"/>
-          <w:szCs w:val="24"/>
-        </w:rPr>
-        <w:t xml:space="preserve">Shaher R. Elayyan, </w:t>
-      </w:r>
-      <w:r>
-        <w:rPr>
-          <w:rFonts w:ascii="Times New Roman" w:hAnsi="Times New Roman"/>
-          <w:b w:val="false"/>
-          <w:bCs w:val="false"/>
-          <w:i w:val="false"/>
-          <w:iCs w:val="false"/>
-          <w:color w:val="000000"/>
-          <w:sz w:val="26"/>
-          <w:szCs w:val="24"/>
-        </w:rPr>
-        <w:t>2016)</w:t>
-      </w:r>
-      <w:r>
-        <w:rPr>
-          <w:rFonts w:ascii="Times New Roman" w:hAnsi="Times New Roman"/>
-          <w:b w:val="false"/>
-          <w:bCs w:val="false"/>
-          <w:i w:val="false"/>
-          <w:iCs w:val="false"/>
-          <w:color w:val="000000"/>
-          <w:sz w:val="26"/>
-          <w:szCs w:val="24"/>
-        </w:rPr>
-        <w:t>.</w:t>
-      </w:r>
-    </w:p>
-    <w:p>
-      <w:pPr>
-        <w:pStyle w:val="Normal"/>
-        <w:bidi w:val="0"/>
-        <w:spacing w:lineRule="auto" w:line="240" w:before="114" w:after="114"/>
-        <w:jc w:val="left"/>
-        <w:rPr>
-          <w:rFonts w:ascii="Times New Roman" w:hAnsi="Times New Roman"/>
-          <w:b w:val="false"/>
-          <w:b w:val="false"/>
-          <w:bCs w:val="false"/>
-          <w:i w:val="false"/>
-          <w:i w:val="false"/>
-          <w:iCs w:val="false"/>
-          <w:color w:val="000000"/>
-          <w:sz w:val="26"/>
-          <w:szCs w:val="26"/>
-        </w:rPr>
-      </w:pPr>
-      <w:r>
-        <w:rPr>
-          <w:rFonts w:ascii="Times New Roman" w:hAnsi="Times New Roman"/>
-          <w:b w:val="false"/>
-          <w:bCs w:val="false"/>
-          <w:i w:val="false"/>
-          <w:iCs w:val="false"/>
-          <w:color w:val="000000"/>
-          <w:sz w:val="26"/>
-          <w:szCs w:val="26"/>
-        </w:rPr>
-      </w:r>
-    </w:p>
-    <w:p>
-      <w:pPr>
-        <w:pStyle w:val="Normal"/>
-        <w:bidi w:val="0"/>
-        <w:spacing w:lineRule="auto" w:line="240" w:before="114" w:after="114"/>
-        <w:jc w:val="left"/>
-        <w:rPr/>
-      </w:pPr>
-      <w:r>
-        <w:rPr>
-          <w:rFonts w:ascii="Times New Roman" w:hAnsi="Times New Roman"/>
-          <w:b/>
-          <w:bCs/>
-          <w:i w:val="false"/>
-          <w:iCs w:val="false"/>
-          <w:color w:val="000000"/>
-          <w:sz w:val="26"/>
-          <w:szCs w:val="26"/>
-        </w:rPr>
-        <w:t>R</w:t>
-      </w:r>
-      <w:r>
-        <w:rPr>
-          <w:rFonts w:ascii="Times New Roman" w:hAnsi="Times New Roman"/>
-          <w:b/>
-          <w:bCs/>
-          <w:i w:val="false"/>
-          <w:iCs w:val="false"/>
-          <w:color w:val="000000"/>
-          <w:sz w:val="26"/>
-          <w:szCs w:val="26"/>
-        </w:rPr>
-        <w:t>elated Studies</w:t>
-      </w:r>
-    </w:p>
-    <w:p>
-      <w:pPr>
-        <w:pStyle w:val="Normal"/>
-        <w:bidi w:val="0"/>
-        <w:spacing w:lineRule="auto" w:line="240" w:before="114" w:after="114"/>
-        <w:jc w:val="left"/>
-        <w:rPr>
-          <w:rFonts w:ascii="Times New Roman" w:hAnsi="Times New Roman"/>
-          <w:sz w:val="24"/>
-          <w:szCs w:val="24"/>
-        </w:rPr>
-      </w:pPr>
-      <w:r>
-        <w:rPr>
-          <w:rFonts w:ascii="Times New Roman" w:hAnsi="Times New Roman"/>
-          <w:i w:val="false"/>
-          <w:iCs w:val="false"/>
-          <w:color w:val="000000"/>
-          <w:sz w:val="24"/>
-          <w:szCs w:val="24"/>
-        </w:rPr>
-        <w:t>In today’s society, using a website is something one does daily. There is an incredibly large amount of websites out there, and every website has a purpose. Previous research states that to fulll</w:t>
-      </w:r>
-      <w:r>
-        <w:rPr>
-          <w:rFonts w:ascii="Times New Roman" w:hAnsi="Times New Roman"/>
-          <w:i w:val="false"/>
-          <w:iCs w:val="false"/>
-          <w:color w:val="000000"/>
-          <w:sz w:val="24"/>
-          <w:szCs w:val="24"/>
-        </w:rPr>
-        <w:t>fill</w:t>
-      </w:r>
-      <w:r>
-        <w:rPr>
-          <w:rFonts w:ascii="Times New Roman" w:hAnsi="Times New Roman"/>
-          <w:i w:val="false"/>
-          <w:iCs w:val="false"/>
-          <w:color w:val="000000"/>
-          <w:sz w:val="24"/>
-          <w:szCs w:val="24"/>
-        </w:rPr>
-        <w:t xml:space="preserve"> that purpose it is important to consider the user experience of a website. </w:t>
-      </w:r>
-      <w:r>
-        <w:rPr>
-          <w:rFonts w:ascii="Times New Roman" w:hAnsi="Times New Roman"/>
-          <w:i w:val="false"/>
-          <w:iCs w:val="false"/>
-          <w:color w:val="000000"/>
-          <w:sz w:val="24"/>
-          <w:szCs w:val="24"/>
-        </w:rPr>
-        <w:t xml:space="preserve">The ex-perience of using a website can be both good and bad and may determine if one will visit and use that website again. It can also give the user an opinion and impression of the company behind the website as a whole. Therefore, it seems important to consider the user experience of a website. User experience (UX) and the im-portance of considering and evaluating it in connection to websites is well documented in literature </w:t>
-      </w:r>
-      <w:r>
-        <w:rPr>
-          <w:rFonts w:ascii="Times New Roman" w:hAnsi="Times New Roman"/>
-          <w:i w:val="false"/>
-          <w:iCs w:val="false"/>
-          <w:color w:val="000000"/>
-          <w:sz w:val="24"/>
-          <w:szCs w:val="24"/>
-        </w:rPr>
-        <w:t xml:space="preserve">(Mikaela Persson, 2021). </w:t>
+        <w:t>Related Studies</w:t>
+      </w:r>
+    </w:p>
+    <w:p>
+      <w:pPr>
+        <w:pStyle w:val="Normal"/>
+        <w:bidi w:val="0"/>
+        <w:spacing w:lineRule="auto" w:line="240" w:before="114" w:after="114"/>
+        <w:jc w:val="left"/>
+        <w:rPr>
+          <w:rFonts w:ascii="Times New Roman" w:hAnsi="Times New Roman"/>
+          <w:sz w:val="24"/>
+          <w:szCs w:val="24"/>
+        </w:rPr>
+      </w:pPr>
+      <w:r>
+        <w:rPr>
+          <w:rFonts w:ascii="Times New Roman" w:hAnsi="Times New Roman"/>
+          <w:i w:val="false"/>
+          <w:iCs w:val="false"/>
+          <w:color w:val="000000"/>
+          <w:sz w:val="24"/>
+          <w:szCs w:val="24"/>
+        </w:rPr>
+        <w:t xml:space="preserve">In today’s society, using a website is something one does daily. There is an incredibly large amount of websites out there, and every website has a purpose. Previous research states that to fulllfill that purpose it is important to consider the user experience of a website. The ex-perience of using a website can be both good and bad and may determine if one will visit and use that website again. It can also give the user an opinion and impression of the company behind the website as a whole. Therefore, it seems important to consider the user experience of a website. User experience (UX) and the im-portance of considering and evaluating it in connection to websites is well documented in literature (Mikaela Persson, 2021). </w:t>
       </w:r>
     </w:p>
     <w:p>
@@ -1299,18 +715,7 @@
           <w:sz w:val="24"/>
           <w:szCs w:val="24"/>
         </w:rPr>
-        <w:t>2</w:t>
-      </w:r>
-      <w:r>
-        <w:rPr>
-          <w:rFonts w:ascii="Times New Roman" w:hAnsi="Times New Roman"/>
-          <w:i w:val="false"/>
-          <w:iCs w:val="false"/>
-          <w:color w:val="000000"/>
-          <w:sz w:val="24"/>
-          <w:szCs w:val="24"/>
-        </w:rPr>
-        <w:t>012</w:t>
+        <w:t>2012</w:t>
       </w:r>
     </w:p>
     <w:p>
@@ -1359,18 +764,7 @@
         </w:rPr>
         <w:t xml:space="preserve">It is important to realize that students think of the website experience as a step towards their future. They need direction, and if they are sitting many miles away they will not be coming to visit the facility before admission, so it is the university’s responsibility to provide them with adequate information and a chance to experience the university before getting there. Since the amount of universities providing quality education is no longer limited, it is essential that </w:t>
         <w:br/>
-        <w:t>Uppsala University’s IT department provide prospective students with all the information that will convince them to head in their direction</w:t>
-      </w:r>
-      <w:r>
-        <w:rPr>
-          <w:rFonts w:ascii="Times New Roman" w:hAnsi="Times New Roman"/>
-          <w:i w:val="false"/>
-          <w:iCs w:val="false"/>
-          <w:color w:val="000000"/>
-          <w:sz w:val="24"/>
-          <w:szCs w:val="24"/>
-        </w:rPr>
-        <w:t xml:space="preserve"> (</w:t>
+        <w:t>Uppsala University’s IT department provide prospective students with all the information that will convince them to head in their direction (</w:t>
       </w:r>
       <w:bookmarkStart w:id="18" w:name="page1R_mcid0"/>
       <w:bookmarkEnd w:id="18"/>
@@ -1430,8 +824,17 @@
           <w:sz w:val="24"/>
           <w:szCs w:val="24"/>
         </w:rPr>
-        <w:t>2</w:t>
-      </w:r>
+        <w:t>2016</w:t>
+      </w:r>
+    </w:p>
+    <w:p>
+      <w:pPr>
+        <w:pStyle w:val="Normal"/>
+        <w:bidi w:val="0"/>
+        <w:spacing w:lineRule="auto" w:line="240" w:before="114" w:after="114"/>
+        <w:jc w:val="left"/>
+        <w:rPr/>
+      </w:pPr>
       <w:r>
         <w:rPr>
           <w:rFonts w:ascii="Times New Roman" w:hAnsi="Times New Roman"/>
@@ -1441,137 +844,18 @@
           <w:sz w:val="24"/>
           <w:szCs w:val="24"/>
         </w:rPr>
-        <w:t>016</w:t>
-      </w:r>
-    </w:p>
-    <w:p>
-      <w:pPr>
-        <w:pStyle w:val="Normal"/>
-        <w:bidi w:val="0"/>
-        <w:spacing w:lineRule="auto" w:line="240" w:before="114" w:after="114"/>
-        <w:jc w:val="left"/>
-        <w:rPr/>
-      </w:pPr>
-      <w:r>
-        <w:rPr>
-          <w:rFonts w:ascii="Times New Roman" w:hAnsi="Times New Roman"/>
-          <w:i/>
-          <w:iCs/>
-          <w:color w:val="000000"/>
-          <w:sz w:val="24"/>
-          <w:szCs w:val="24"/>
-        </w:rPr>
-        <w:t>C</w:t>
-      </w:r>
-      <w:r>
-        <w:rPr>
-          <w:rFonts w:ascii="Times New Roman" w:hAnsi="Times New Roman"/>
-          <w:i/>
-          <w:iCs/>
-          <w:color w:val="000000"/>
-          <w:sz w:val="24"/>
-          <w:szCs w:val="24"/>
-        </w:rPr>
-        <w:t>MS (Content Management System</w:t>
-      </w:r>
-      <w:r>
-        <w:rPr>
-          <w:rFonts w:ascii="Times New Roman" w:hAnsi="Times New Roman"/>
-          <w:i/>
-          <w:iCs/>
-          <w:color w:val="000000"/>
-          <w:sz w:val="24"/>
-          <w:szCs w:val="24"/>
-        </w:rPr>
-        <w:t xml:space="preserve">) </w:t>
-      </w:r>
-      <w:r>
-        <w:rPr>
-          <w:rFonts w:ascii="Times New Roman" w:hAnsi="Times New Roman"/>
-          <w:i w:val="false"/>
-          <w:iCs w:val="false"/>
-          <w:color w:val="000000"/>
-          <w:sz w:val="24"/>
-          <w:szCs w:val="24"/>
-        </w:rPr>
-        <w:t xml:space="preserve">were utilized to author webpages it </w:t>
-      </w:r>
-      <w:r>
-        <w:rPr>
-          <w:rFonts w:ascii="Times New Roman" w:hAnsi="Times New Roman"/>
-          <w:i w:val="false"/>
-          <w:iCs w:val="false"/>
-          <w:color w:val="000000"/>
-          <w:sz w:val="24"/>
-          <w:szCs w:val="24"/>
-        </w:rPr>
-        <w:t xml:space="preserve">makes the process less complex and mostly doesnt require an institution or organization to hire </w:t>
-      </w:r>
-      <w:r>
-        <w:rPr>
-          <w:rFonts w:ascii="Times New Roman" w:hAnsi="Times New Roman"/>
-          <w:i w:val="false"/>
-          <w:iCs w:val="false"/>
-          <w:color w:val="000000"/>
-          <w:sz w:val="24"/>
-          <w:szCs w:val="24"/>
-        </w:rPr>
-        <w:t xml:space="preserve">professional web developers </w:t>
-      </w:r>
-      <w:r>
-        <w:rPr>
-          <w:rFonts w:ascii="Times New Roman" w:hAnsi="Times New Roman"/>
-          <w:i w:val="false"/>
-          <w:iCs w:val="false"/>
-          <w:color w:val="000000"/>
-          <w:sz w:val="24"/>
-          <w:szCs w:val="24"/>
-        </w:rPr>
-        <w:t xml:space="preserve">to </w:t>
-      </w:r>
-      <w:r>
-        <w:rPr>
-          <w:rFonts w:ascii="Times New Roman" w:hAnsi="Times New Roman"/>
-          <w:i w:val="false"/>
-          <w:iCs w:val="false"/>
-          <w:color w:val="000000"/>
-          <w:sz w:val="24"/>
-          <w:szCs w:val="24"/>
-        </w:rPr>
-        <w:t xml:space="preserve">build </w:t>
-      </w:r>
-      <w:r>
-        <w:rPr>
-          <w:rFonts w:ascii="Times New Roman" w:hAnsi="Times New Roman"/>
-          <w:i w:val="false"/>
-          <w:iCs w:val="false"/>
-          <w:color w:val="000000"/>
-          <w:sz w:val="24"/>
-          <w:szCs w:val="24"/>
-        </w:rPr>
-        <w:t xml:space="preserve">manage the website </w:t>
-      </w:r>
-      <w:r>
-        <w:rPr>
-          <w:rFonts w:ascii="Times New Roman" w:hAnsi="Times New Roman"/>
-          <w:i w:val="false"/>
-          <w:iCs w:val="false"/>
-          <w:color w:val="000000"/>
-          <w:sz w:val="24"/>
-          <w:szCs w:val="24"/>
-        </w:rPr>
-        <w:t>from scratch</w:t>
-      </w:r>
-      <w:r>
-        <w:rPr>
-          <w:rFonts w:ascii="Times New Roman" w:hAnsi="Times New Roman"/>
-          <w:i w:val="false"/>
-          <w:iCs w:val="false"/>
-          <w:color w:val="000000"/>
-          <w:sz w:val="24"/>
-          <w:szCs w:val="24"/>
-        </w:rPr>
-        <w:t xml:space="preserve">. </w:t>
+        <w:t xml:space="preserve">CMS (Content Management System) </w:t>
+      </w:r>
+      <w:r>
+        <w:rPr>
+          <w:rFonts w:ascii="Times New Roman" w:hAnsi="Times New Roman"/>
+          <w:i w:val="false"/>
+          <w:iCs w:val="false"/>
+          <w:color w:val="000000"/>
+          <w:sz w:val="24"/>
+          <w:szCs w:val="24"/>
+        </w:rPr>
+        <w:t xml:space="preserve">were utilized to author webpages it makes the process less complex and mostly doesnt require an institution or organization to hire professional web developers to build manage the website from scratch. </w:t>
       </w:r>
       <w:bookmarkStart w:id="19" w:name="page1R_mcid11"/>
       <w:bookmarkEnd w:id="19"/>
@@ -1584,183 +868,7 @@
           <w:sz w:val="24"/>
           <w:szCs w:val="24"/>
         </w:rPr>
-        <w:t>In the modern information world, there is now sea changing information generation, distribution and digitalize access. Today we are living information age. Information on the web is growing tremendously, and searching on the internet today can be compared to dragging a net across the surface of the ocean the internet is explosion created a new set of problems for site administrators. Producing and managing content was becoming increasingly difficult. A system was needed to manage, create and distribute various forms of content have the content management system was created. Most CMS’s are built on the LAMP (Linux Apache MySQL PHP) stack are cost and free opensource software</w:t>
-      </w:r>
-      <w:r>
-        <w:rPr>
-          <w:rFonts w:ascii="Times New Roman" w:hAnsi="Times New Roman"/>
-          <w:i w:val="false"/>
-          <w:iCs w:val="false"/>
-          <w:color w:val="000000"/>
-          <w:sz w:val="24"/>
-          <w:szCs w:val="24"/>
-        </w:rPr>
-        <w:t xml:space="preserve"> (Muthuraj, Rajkumar. </w:t>
-      </w:r>
-      <w:r>
-        <w:rPr>
-          <w:rFonts w:ascii="Times New Roman" w:hAnsi="Times New Roman"/>
-          <w:i w:val="false"/>
-          <w:iCs w:val="false"/>
-          <w:color w:val="000000"/>
-          <w:sz w:val="24"/>
-          <w:szCs w:val="24"/>
-        </w:rPr>
-        <w:t>2016</w:t>
-      </w:r>
-      <w:r>
-        <w:rPr>
-          <w:rFonts w:ascii="Times New Roman" w:hAnsi="Times New Roman"/>
-          <w:i w:val="false"/>
-          <w:iCs w:val="false"/>
-          <w:color w:val="000000"/>
-          <w:sz w:val="24"/>
-          <w:szCs w:val="24"/>
-        </w:rPr>
-        <w:t xml:space="preserve">). </w:t>
-      </w:r>
-      <w:r>
-        <w:rPr>
-          <w:rFonts w:ascii="Times New Roman" w:hAnsi="Times New Roman"/>
-          <w:i w:val="false"/>
-          <w:iCs w:val="false"/>
-          <w:color w:val="000000"/>
-          <w:sz w:val="24"/>
-          <w:szCs w:val="24"/>
-        </w:rPr>
-        <w:t xml:space="preserve">By means of a CMS </w:t>
-      </w:r>
-      <w:r>
-        <w:rPr>
-          <w:rFonts w:ascii="Times New Roman" w:hAnsi="Times New Roman"/>
-          <w:i w:val="false"/>
-          <w:iCs w:val="false"/>
-          <w:color w:val="000000"/>
-          <w:sz w:val="24"/>
-          <w:szCs w:val="24"/>
-        </w:rPr>
-        <w:t xml:space="preserve">nearly anyone </w:t>
-      </w:r>
-      <w:r>
-        <w:rPr>
-          <w:rFonts w:ascii="Times New Roman" w:hAnsi="Times New Roman"/>
-          <w:i w:val="false"/>
-          <w:iCs w:val="false"/>
-          <w:color w:val="000000"/>
-          <w:sz w:val="24"/>
-          <w:szCs w:val="24"/>
-        </w:rPr>
-        <w:t xml:space="preserve">with little </w:t>
-      </w:r>
-      <w:r>
-        <w:rPr>
-          <w:rFonts w:ascii="Times New Roman" w:hAnsi="Times New Roman"/>
-          <w:i w:val="false"/>
-          <w:iCs w:val="false"/>
-          <w:color w:val="000000"/>
-          <w:sz w:val="24"/>
-          <w:szCs w:val="24"/>
-        </w:rPr>
-        <w:t xml:space="preserve">or no </w:t>
-      </w:r>
-      <w:r>
-        <w:rPr>
-          <w:rFonts w:ascii="Times New Roman" w:hAnsi="Times New Roman"/>
-          <w:i w:val="false"/>
-          <w:iCs w:val="false"/>
-          <w:color w:val="000000"/>
-          <w:sz w:val="24"/>
-          <w:szCs w:val="24"/>
-        </w:rPr>
-        <w:t xml:space="preserve">knowledge regarding web developement </w:t>
-      </w:r>
-      <w:r>
-        <w:rPr>
-          <w:rFonts w:ascii="Times New Roman" w:hAnsi="Times New Roman"/>
-          <w:i w:val="false"/>
-          <w:iCs w:val="false"/>
-          <w:color w:val="000000"/>
-          <w:sz w:val="24"/>
-          <w:szCs w:val="24"/>
-        </w:rPr>
-        <w:t xml:space="preserve">can </w:t>
-      </w:r>
-      <w:r>
-        <w:rPr>
-          <w:rFonts w:ascii="Times New Roman" w:hAnsi="Times New Roman"/>
-          <w:i w:val="false"/>
-          <w:iCs w:val="false"/>
-          <w:color w:val="000000"/>
-          <w:sz w:val="24"/>
-          <w:szCs w:val="24"/>
-        </w:rPr>
-        <w:t>manage, even publish a web page</w:t>
-      </w:r>
-      <w:r>
-        <w:rPr>
-          <w:rFonts w:ascii="Times New Roman" w:hAnsi="Times New Roman"/>
-          <w:i w:val="false"/>
-          <w:iCs w:val="false"/>
-          <w:color w:val="000000"/>
-          <w:sz w:val="24"/>
-          <w:szCs w:val="24"/>
-        </w:rPr>
-        <w:t xml:space="preserve">. </w:t>
-      </w:r>
-      <w:r>
-        <w:rPr>
-          <w:rFonts w:ascii="Times New Roman" w:hAnsi="Times New Roman"/>
-          <w:i w:val="false"/>
-          <w:iCs w:val="false"/>
-          <w:color w:val="000000"/>
-          <w:sz w:val="24"/>
-          <w:szCs w:val="24"/>
-        </w:rPr>
-        <w:t xml:space="preserve">Muthuraj </w:t>
-      </w:r>
-      <w:r>
-        <w:rPr>
-          <w:rFonts w:ascii="Times New Roman" w:hAnsi="Times New Roman"/>
-          <w:i w:val="false"/>
-          <w:iCs w:val="false"/>
-          <w:color w:val="000000"/>
-          <w:sz w:val="24"/>
-          <w:szCs w:val="24"/>
-        </w:rPr>
-        <w:t>and</w:t>
-      </w:r>
-      <w:r>
-        <w:rPr>
-          <w:rFonts w:ascii="Times New Roman" w:hAnsi="Times New Roman"/>
-          <w:i w:val="false"/>
-          <w:iCs w:val="false"/>
-          <w:color w:val="000000"/>
-          <w:sz w:val="24"/>
-          <w:szCs w:val="24"/>
-        </w:rPr>
-        <w:t xml:space="preserve"> Rajkumar </w:t>
-      </w:r>
-      <w:r>
-        <w:rPr>
-          <w:rFonts w:ascii="Times New Roman" w:hAnsi="Times New Roman"/>
-          <w:i w:val="false"/>
-          <w:iCs w:val="false"/>
-          <w:color w:val="000000"/>
-          <w:sz w:val="24"/>
-          <w:szCs w:val="24"/>
-        </w:rPr>
-        <w:t>defined</w:t>
-      </w:r>
-      <w:r>
-        <w:rPr>
-          <w:rFonts w:ascii="Times New Roman" w:hAnsi="Times New Roman"/>
-          <w:i w:val="false"/>
-          <w:iCs w:val="false"/>
-          <w:color w:val="000000"/>
-          <w:sz w:val="24"/>
-          <w:szCs w:val="24"/>
-        </w:rPr>
-        <w:t xml:space="preserve"> </w:t>
+        <w:t xml:space="preserve">In the modern information world, there is now sea changing information generation, distribution and digitalize access. Today we are living information age. Information on the web is growing tremendously, and searching on the internet today can be compared to dragging a net across the surface of the ocean the internet is explosion created a new set of problems for site administrators. Producing and managing content was becoming increasingly difficult. A system was needed to manage, create and distribute various forms of content have the content management system was created. Most CMS’s are built on the LAMP (Linux Apache MySQL PHP) stack are cost and free opensource software (Muthuraj, Rajkumar. 2016). By means of a CMS nearly anyone with little or no knowledge regarding web developement can manage, even publish a web page. Muthuraj and Rajkumar defined </w:t>
       </w:r>
       <w:bookmarkStart w:id="20" w:name="page1R_mcid14"/>
       <w:bookmarkEnd w:id="20"/>
@@ -1773,29 +881,7 @@
           <w:sz w:val="24"/>
           <w:szCs w:val="24"/>
         </w:rPr>
-        <w:t xml:space="preserve">Content Management System (CMS) </w:t>
-      </w:r>
-      <w:r>
-        <w:rPr>
-          <w:rFonts w:ascii="Times New Roman" w:hAnsi="Times New Roman"/>
-          <w:i w:val="false"/>
-          <w:iCs w:val="false"/>
-          <w:color w:val="000000"/>
-          <w:sz w:val="24"/>
-          <w:szCs w:val="24"/>
-        </w:rPr>
-        <w:t>as</w:t>
-      </w:r>
-      <w:r>
-        <w:rPr>
-          <w:rFonts w:ascii="Times New Roman" w:hAnsi="Times New Roman"/>
-          <w:i w:val="false"/>
-          <w:iCs w:val="false"/>
-          <w:color w:val="000000"/>
-          <w:sz w:val="24"/>
-          <w:szCs w:val="24"/>
-        </w:rPr>
-        <w:t xml:space="preserve"> a computer application that enables users to manage content in an orderly fashion. Content can include a variety of file types such as text, images, and media, which a CMS helps to create, edit, store and publish. The benefit of using a CMS, especially for website creation and it does not require an extensive knowledge of coding. The feature of Content Management Systems (CMS), Blogs, Wikis, and RSS etc.</w:t>
+        <w:t>Content Management System (CMS) as a computer application that enables users to manage content in an orderly fashion. Content can include a variety of file types such as text, images, and media, which a CMS helps to create, edit, store and publish. The benefit of using a CMS, especially for website creation and it does not require an extensive knowledge of coding. The feature of Content Management Systems (CMS), Blogs, Wikis, and RSS etc.</w:t>
       </w:r>
       <w:r>
         <w:br w:type="page"/>
@@ -1875,7 +961,19 @@
         <w:rPr>
           <w:color w:val="000000"/>
         </w:rPr>
-        <w:t xml:space="preserve">The fundamental purpose of utilizing a website is the convenient dissemination of information, and the increased geographic scope of audiences. Utilizing a website definitely presents a huge benefit compared to the traditional means of spreading information, such as pliers, banners, billboards, etc., particularly when it comes to cost-effectiveness. In Meher Jamil’s study entitled “Redesign of Website for the Master Students at the IT-department of Uppsala University”, he argued that the importance of up-to-date, precise information is very critical, and thus it may cost the institution its reputation. The proponents will build the website alongside a CMS of their choice. Most likely WordPress will be utilized, because of its numerous advantages, particularly because it is opensource and easy to set up, and because most complex tasks can be aided by the plugins available in its utility. On the other hand, proponents considered the user, who will use and otherwise manage the website, as well as keep its content up-to-date. The main reason for using a CMS is its easy-to-learn nature, which means even a non-professional webmaster, with little to no experience, may be able to manage the website compared to the complicated process of web development and other relevant tasks. </w:t>
+        <w:t xml:space="preserve">The fundamental purpose of utilizing a website is the convenient dissemination of information, and the increased geographic scope of audiences. Utilizing a website definitely presents a huge benefit compared to the traditional means of spreading information, such as </w:t>
+      </w:r>
+      <w:r>
+        <w:rPr>
+          <w:color w:val="000000"/>
+        </w:rPr>
+        <w:t>fliers</w:t>
+      </w:r>
+      <w:r>
+        <w:rPr>
+          <w:color w:val="000000"/>
+        </w:rPr>
+        <w:t xml:space="preserve">, banners, billboards, etc., particularly when it comes to cost-effectiveness. In Meher Jamil’s study entitled “Redesign of Website for the Master Students at the IT-department of Uppsala University”, he argued that the importance of up-to-date, precise information is very critical, and thus it may cost the institution its reputation. The proponents will build the website alongside a CMS of their choice. Most likely WordPress will be utilized, because of its numerous advantages, particularly because it is opensource and easy to set up, and because most complex tasks can be aided by the plugins available in its utility. On the other hand, proponents considered the user, who will use and otherwise manage the website, as well as keep its content up-to-date. The main reason for using a CMS is its easy-to-learn nature, which means even a non-professional webmaster, with little to no experience, may be able to manage the website compared to the complicated process of web development and other relevant tasks. </w:t>
       </w:r>
     </w:p>
     <w:p>
@@ -1950,20 +1048,7 @@
           <w:sz w:val="24"/>
           <w:szCs w:val="24"/>
         </w:rPr>
-        <w:t>R</w:t>
-      </w:r>
-      <w:r>
-        <w:rPr>
-          <w:rFonts w:ascii="Times New Roman" w:hAnsi="Times New Roman"/>
-          <w:b/>
-          <w:bCs/>
-          <w:i w:val="false"/>
-          <w:iCs w:val="false"/>
-          <w:color w:val="000000"/>
-          <w:sz w:val="24"/>
-          <w:szCs w:val="24"/>
-        </w:rPr>
-        <w:t>EFERENCES</w:t>
+        <w:t>REFERENCES</w:t>
       </w:r>
     </w:p>
     <w:p>
@@ -2669,7 +1754,6 @@
     </w:rPrDefault>
     <w:pPrDefault>
       <w:pPr>
-        <w:widowControl/>
         <w:suppressAutoHyphens w:val="true"/>
       </w:pPr>
     </w:pPrDefault>
@@ -2679,10 +1763,11 @@
     <w:qFormat/>
     <w:pPr>
       <w:widowControl/>
-      <w:kinsoku w:val="true"/>
-      <w:overflowPunct w:val="true"/>
-      <w:autoSpaceDE w:val="true"/>
+      <w:suppressAutoHyphens w:val="true"/>
+      <w:overflowPunct w:val="false"/>
       <w:bidi w:val="0"/>
+      <w:spacing w:before="0" w:after="0"/>
+      <w:jc w:val="left"/>
     </w:pPr>
     <w:rPr>
       <w:rFonts w:ascii="Liberation Serif" w:hAnsi="Liberation Serif" w:eastAsia="Noto Serif CJK SC" w:cs="FreeSans"/>
@@ -2699,10 +1784,6 @@
     <w:next w:val="TextBody"/>
     <w:qFormat/>
     <w:pPr>
-      <w:numPr>
-        <w:ilvl w:val="0"/>
-        <w:numId w:val="0"/>
-      </w:numPr>
       <w:spacing w:before="240" w:after="120"/>
       <w:outlineLvl w:val="0"/>
     </w:pPr>
@@ -2720,10 +1801,6 @@
     <w:next w:val="TextBody"/>
     <w:qFormat/>
     <w:pPr>
-      <w:numPr>
-        <w:ilvl w:val="0"/>
-        <w:numId w:val="0"/>
-      </w:numPr>
       <w:spacing w:before="200" w:after="120"/>
       <w:outlineLvl w:val="1"/>
     </w:pPr>

</xml_diff>